<commit_message>
paid services page created and link added
</commit_message>
<xml_diff>
--- a/resources/PaidServices.docx
+++ b/resources/PaidServices.docx
@@ -56,8 +56,6 @@
         </w:rPr>
         <w:t xml:space="preserve">екли </w:t>
       </w:r>
-      <w:bookmarkStart w:id="0" w:name="_GoBack"/>
-      <w:bookmarkEnd w:id="0"/>
       <w:r>
         <w:rPr>
           <w:lang w:val="bg-BG"/>
@@ -220,8 +218,28 @@
         <w:rPr>
           <w:lang w:val="bg-BG"/>
         </w:rPr>
-        <w:t xml:space="preserve"> със семестриална финансова инжекция</w:t>
-      </w:r>
+        <w:t xml:space="preserve"> </w:t>
+      </w:r>
+      <w:r>
+        <w:rPr>
+          <w:lang w:val="bg-BG"/>
+        </w:rPr>
+        <w:t xml:space="preserve">с </w:t>
+      </w:r>
+      <w:r>
+        <w:rPr>
+          <w:lang w:val="bg-BG"/>
+        </w:rPr>
+        <w:t xml:space="preserve"> финансова инжекция</w:t>
+      </w:r>
+      <w:r>
+        <w:rPr>
+          <w:lang w:val="bg-BG"/>
+        </w:rPr>
+        <w:t xml:space="preserve"> равна на една семестриална такса.</w:t>
+      </w:r>
+      <w:bookmarkStart w:id="0" w:name="_GoBack"/>
+      <w:bookmarkEnd w:id="0"/>
     </w:p>
     <w:sectPr>
       <w:pgSz w:w="12240" w:h="15840"/>

</xml_diff>